<commit_message>
Cleanup project files and prepare for data retrieval implementation
</commit_message>
<xml_diff>
--- a/RIA25_Documentation/RIA25_Complete_Documentation.docx
+++ b/RIA25_Documentation/RIA25_Complete_Documentation.docx
@@ -1089,12 +1089,12 @@
       <w:pPr>
         <w:pStyle w:val="Heading1"/>
       </w:pPr>
-      <w:bookmarkStart w:id="0" w:name="ria25-complete-documentation"/>
-      <w:bookmarkStart w:id="1" w:name="_Toc194741015"/>
+      <w:bookmarkStart w:id="0" w:name="_Toc194741015"/>
+      <w:bookmarkStart w:id="1" w:name="ria25-complete-documentation"/>
       <w:r>
         <w:t>RIA25 Complete Documentation</w:t>
       </w:r>
-      <w:bookmarkEnd w:id="1"/>
+      <w:bookmarkEnd w:id="0"/>
     </w:p>
     <w:p>
       <w:pPr>
@@ -1566,14 +1566,14 @@
       <w:pPr>
         <w:pStyle w:val="Heading1"/>
       </w:pPr>
-      <w:bookmarkStart w:id="6" w:name="ria25-project-overview"/>
-      <w:bookmarkStart w:id="7" w:name="_Toc194741016"/>
-      <w:bookmarkEnd w:id="0"/>
+      <w:bookmarkStart w:id="6" w:name="_Toc194741016"/>
+      <w:bookmarkStart w:id="7" w:name="ria25-project-overview"/>
+      <w:bookmarkEnd w:id="1"/>
       <w:bookmarkEnd w:id="5"/>
       <w:r>
         <w:t>RIA25 Project Overview</w:t>
       </w:r>
-      <w:bookmarkEnd w:id="7"/>
+      <w:bookmarkEnd w:id="6"/>
     </w:p>
     <w:p>
       <w:pPr>
@@ -1734,9 +1734,9 @@
         <w:tblLook w:val="0020" w:firstRow="1" w:lastRow="0" w:firstColumn="0" w:lastColumn="0" w:noHBand="0" w:noVBand="0"/>
       </w:tblPr>
       <w:tblGrid>
-        <w:gridCol w:w="1097"/>
-        <w:gridCol w:w="2094"/>
-        <w:gridCol w:w="6385"/>
+        <w:gridCol w:w="1072"/>
+        <w:gridCol w:w="2047"/>
+        <w:gridCol w:w="6241"/>
       </w:tblGrid>
       <w:tr>
         <w:trPr>
@@ -2426,14 +2426,14 @@
       <w:pPr>
         <w:pStyle w:val="Heading1"/>
       </w:pPr>
-      <w:bookmarkStart w:id="16" w:name="ria25-implementation-plan"/>
-      <w:bookmarkStart w:id="17" w:name="_Toc194741017"/>
-      <w:bookmarkEnd w:id="6"/>
+      <w:bookmarkStart w:id="16" w:name="_Toc194741017"/>
+      <w:bookmarkStart w:id="17" w:name="ria25-implementation-plan"/>
+      <w:bookmarkEnd w:id="7"/>
       <w:bookmarkEnd w:id="15"/>
       <w:r>
         <w:t>RIA25 Implementation Plan</w:t>
       </w:r>
-      <w:bookmarkEnd w:id="17"/>
+      <w:bookmarkEnd w:id="16"/>
     </w:p>
     <w:p>
       <w:pPr>
@@ -3844,14 +3844,14 @@
       <w:pPr>
         <w:pStyle w:val="Heading1"/>
       </w:pPr>
-      <w:bookmarkStart w:id="38" w:name="X89d9805c80b0fe37c6e8a36514bf7e5058c772b"/>
-      <w:bookmarkStart w:id="39" w:name="_Toc194741018"/>
-      <w:bookmarkEnd w:id="16"/>
+      <w:bookmarkStart w:id="38" w:name="_Toc194741018"/>
+      <w:bookmarkStart w:id="39" w:name="X89d9805c80b0fe37c6e8a36514bf7e5058c772b"/>
+      <w:bookmarkEnd w:id="17"/>
       <w:bookmarkEnd w:id="37"/>
       <w:r>
         <w:t>2025 Global Workforce Survey: Questions and Response Options</w:t>
       </w:r>
-      <w:bookmarkEnd w:id="39"/>
+      <w:bookmarkEnd w:id="38"/>
     </w:p>
     <w:p>
       <w:pPr>
@@ -5975,14 +5975,14 @@
       <w:pPr>
         <w:pStyle w:val="Heading1"/>
       </w:pPr>
-      <w:bookmarkStart w:id="57" w:name="ria25-data-processing-workflow"/>
-      <w:bookmarkStart w:id="58" w:name="_Toc194741019"/>
-      <w:bookmarkEnd w:id="38"/>
+      <w:bookmarkStart w:id="57" w:name="_Toc194741019"/>
+      <w:bookmarkStart w:id="58" w:name="ria25-data-processing-workflow"/>
+      <w:bookmarkEnd w:id="39"/>
       <w:bookmarkEnd w:id="56"/>
       <w:r>
         <w:t>RIA25 Data Processing Workflow</w:t>
       </w:r>
-      <w:bookmarkEnd w:id="58"/>
+      <w:bookmarkEnd w:id="57"/>
     </w:p>
     <w:p>
       <w:pPr>
@@ -8170,14 +8170,14 @@
       <w:pPr>
         <w:pStyle w:val="Heading1"/>
       </w:pPr>
-      <w:bookmarkStart w:id="80" w:name="Xe2f0d5ba0a8cc70860a9e0044ae307ba1429153"/>
-      <w:bookmarkStart w:id="81" w:name="_Toc194741020"/>
-      <w:bookmarkEnd w:id="57"/>
+      <w:bookmarkStart w:id="80" w:name="_Toc194741020"/>
+      <w:bookmarkStart w:id="81" w:name="Xe2f0d5ba0a8cc70860a9e0044ae307ba1429153"/>
+      <w:bookmarkEnd w:id="58"/>
       <w:bookmarkEnd w:id="79"/>
       <w:r>
         <w:t>Normalized Data Strategy and Canonical Topic Mapping</w:t>
       </w:r>
-      <w:bookmarkEnd w:id="81"/>
+      <w:bookmarkEnd w:id="80"/>
     </w:p>
     <w:p>
       <w:pPr>
@@ -10666,14 +10666,14 @@
       <w:pPr>
         <w:pStyle w:val="Heading1"/>
       </w:pPr>
-      <w:bookmarkStart w:id="97" w:name="ria25-system-architecture"/>
-      <w:bookmarkStart w:id="98" w:name="_Toc194741021"/>
-      <w:bookmarkEnd w:id="80"/>
+      <w:bookmarkStart w:id="97" w:name="_Toc194741021"/>
+      <w:bookmarkStart w:id="98" w:name="ria25-system-architecture"/>
+      <w:bookmarkEnd w:id="81"/>
       <w:bookmarkEnd w:id="96"/>
       <w:r>
         <w:t>RIA25 System Architecture</w:t>
       </w:r>
-      <w:bookmarkEnd w:id="98"/>
+      <w:bookmarkEnd w:id="97"/>
     </w:p>
     <w:p>
       <w:pPr>
@@ -12554,14 +12554,14 @@
       <w:pPr>
         <w:pStyle w:val="Heading1"/>
       </w:pPr>
-      <w:bookmarkStart w:id="121" w:name="ria25-prompt-system-evolution"/>
-      <w:bookmarkStart w:id="122" w:name="_Toc194741022"/>
-      <w:bookmarkEnd w:id="97"/>
+      <w:bookmarkStart w:id="121" w:name="_Toc194741022"/>
+      <w:bookmarkStart w:id="122" w:name="ria25-prompt-system-evolution"/>
+      <w:bookmarkEnd w:id="98"/>
       <w:bookmarkEnd w:id="120"/>
       <w:r>
         <w:t>RIA25 Prompt System Evolution</w:t>
       </w:r>
-      <w:bookmarkEnd w:id="122"/>
+      <w:bookmarkEnd w:id="121"/>
     </w:p>
     <w:p>
       <w:pPr>
@@ -13756,14 +13756,14 @@
       <w:pPr>
         <w:pStyle w:val="Heading1"/>
       </w:pPr>
-      <w:bookmarkStart w:id="132" w:name="ria25-vector-store-reference"/>
-      <w:bookmarkStart w:id="133" w:name="_Toc194741023"/>
-      <w:bookmarkEnd w:id="121"/>
+      <w:bookmarkStart w:id="132" w:name="_Toc194741023"/>
+      <w:bookmarkStart w:id="133" w:name="ria25-vector-store-reference"/>
+      <w:bookmarkEnd w:id="122"/>
       <w:bookmarkEnd w:id="131"/>
       <w:r>
         <w:t>RIA25 Vector Store Reference</w:t>
       </w:r>
-      <w:bookmarkEnd w:id="133"/>
+      <w:bookmarkEnd w:id="132"/>
     </w:p>
     <w:p>
       <w:pPr>
@@ -14043,8 +14043,8 @@
         <w:tblLook w:val="0020" w:firstRow="1" w:lastRow="0" w:firstColumn="0" w:lastColumn="0" w:noHBand="0" w:noVBand="0"/>
       </w:tblPr>
       <w:tblGrid>
-        <w:gridCol w:w="4121"/>
-        <w:gridCol w:w="5455"/>
+        <w:gridCol w:w="4028"/>
+        <w:gridCol w:w="5332"/>
       </w:tblGrid>
       <w:tr>
         <w:trPr>
@@ -14612,14 +14612,14 @@
       <w:pPr>
         <w:pStyle w:val="Heading1"/>
       </w:pPr>
-      <w:bookmarkStart w:id="143" w:name="ria25-development-timeline"/>
-      <w:bookmarkStart w:id="144" w:name="_Toc194741024"/>
-      <w:bookmarkEnd w:id="132"/>
+      <w:bookmarkStart w:id="143" w:name="_Toc194741024"/>
+      <w:bookmarkStart w:id="144" w:name="ria25-development-timeline"/>
+      <w:bookmarkEnd w:id="133"/>
       <w:bookmarkEnd w:id="142"/>
       <w:r>
         <w:t>RIA25 Development Timeline</w:t>
       </w:r>
-      <w:bookmarkEnd w:id="144"/>
+      <w:bookmarkEnd w:id="143"/>
     </w:p>
     <w:p>
       <w:pPr>
@@ -15376,8 +15376,8 @@
         <w:tblLook w:val="0020" w:firstRow="1" w:lastRow="0" w:firstColumn="0" w:lastColumn="0" w:noHBand="0" w:noVBand="0"/>
       </w:tblPr>
       <w:tblGrid>
-        <w:gridCol w:w="3776"/>
-        <w:gridCol w:w="5800"/>
+        <w:gridCol w:w="3691"/>
+        <w:gridCol w:w="5669"/>
       </w:tblGrid>
       <w:tr>
         <w:trPr>
@@ -15514,8 +15514,8 @@
         <w:tblLook w:val="0020" w:firstRow="1" w:lastRow="0" w:firstColumn="0" w:lastColumn="0" w:noHBand="0" w:noVBand="0"/>
       </w:tblPr>
       <w:tblGrid>
-        <w:gridCol w:w="2847"/>
-        <w:gridCol w:w="6729"/>
+        <w:gridCol w:w="2782"/>
+        <w:gridCol w:w="6578"/>
       </w:tblGrid>
       <w:tr>
         <w:trPr>
@@ -15652,8 +15652,8 @@
         <w:tblLook w:val="0020" w:firstRow="1" w:lastRow="0" w:firstColumn="0" w:lastColumn="0" w:noHBand="0" w:noVBand="0"/>
       </w:tblPr>
       <w:tblGrid>
-        <w:gridCol w:w="3882"/>
-        <w:gridCol w:w="5694"/>
+        <w:gridCol w:w="3794"/>
+        <w:gridCol w:w="5566"/>
       </w:tblGrid>
       <w:tr>
         <w:trPr>
@@ -15801,9 +15801,9 @@
         <w:tblLook w:val="0020" w:firstRow="1" w:lastRow="0" w:firstColumn="0" w:lastColumn="0" w:noHBand="0" w:noVBand="0"/>
       </w:tblPr>
       <w:tblGrid>
-        <w:gridCol w:w="2209"/>
-        <w:gridCol w:w="2783"/>
-        <w:gridCol w:w="4584"/>
+        <w:gridCol w:w="2160"/>
+        <w:gridCol w:w="2720"/>
+        <w:gridCol w:w="4480"/>
       </w:tblGrid>
       <w:tr>
         <w:trPr>
@@ -16033,9 +16033,9 @@
         <w:tblLook w:val="0020" w:firstRow="1" w:lastRow="0" w:firstColumn="0" w:lastColumn="0" w:noHBand="0" w:noVBand="0"/>
       </w:tblPr>
       <w:tblGrid>
-        <w:gridCol w:w="2218"/>
-        <w:gridCol w:w="2620"/>
-        <w:gridCol w:w="4738"/>
+        <w:gridCol w:w="2168"/>
+        <w:gridCol w:w="2561"/>
+        <w:gridCol w:w="4631"/>
       </w:tblGrid>
       <w:tr>
         <w:trPr>
@@ -16417,14 +16417,14 @@
       <w:pPr>
         <w:pStyle w:val="Heading1"/>
       </w:pPr>
-      <w:bookmarkStart w:id="170" w:name="ria25-testing-methodology"/>
-      <w:bookmarkStart w:id="171" w:name="_Toc194741025"/>
-      <w:bookmarkEnd w:id="143"/>
+      <w:bookmarkStart w:id="170" w:name="_Toc194741025"/>
+      <w:bookmarkStart w:id="171" w:name="ria25-testing-methodology"/>
+      <w:bookmarkEnd w:id="144"/>
       <w:bookmarkEnd w:id="169"/>
       <w:r>
         <w:t>RIA25 Testing Methodology</w:t>
       </w:r>
-      <w:bookmarkEnd w:id="171"/>
+      <w:bookmarkEnd w:id="170"/>
     </w:p>
     <w:p>
       <w:pPr>
@@ -16583,9 +16583,9 @@
         <w:tblLook w:val="0020" w:firstRow="1" w:lastRow="0" w:firstColumn="0" w:lastColumn="0" w:noHBand="0" w:noVBand="0"/>
       </w:tblPr>
       <w:tblGrid>
-        <w:gridCol w:w="1596"/>
-        <w:gridCol w:w="4032"/>
-        <w:gridCol w:w="3948"/>
+        <w:gridCol w:w="1560"/>
+        <w:gridCol w:w="3941"/>
+        <w:gridCol w:w="3859"/>
       </w:tblGrid>
       <w:tr>
         <w:trPr>
@@ -16855,9 +16855,9 @@
         <w:tblLook w:val="0020" w:firstRow="1" w:lastRow="0" w:firstColumn="0" w:lastColumn="0" w:noHBand="0" w:noVBand="0"/>
       </w:tblPr>
       <w:tblGrid>
-        <w:gridCol w:w="1951"/>
-        <w:gridCol w:w="3901"/>
-        <w:gridCol w:w="3724"/>
+        <w:gridCol w:w="1907"/>
+        <w:gridCol w:w="3813"/>
+        <w:gridCol w:w="3640"/>
       </w:tblGrid>
       <w:tr>
         <w:trPr>
@@ -17085,9 +17085,9 @@
         <w:tblLook w:val="0020" w:firstRow="1" w:lastRow="0" w:firstColumn="0" w:lastColumn="0" w:noHBand="0" w:noVBand="0"/>
       </w:tblPr>
       <w:tblGrid>
-        <w:gridCol w:w="1832"/>
-        <w:gridCol w:w="3831"/>
-        <w:gridCol w:w="3913"/>
+        <w:gridCol w:w="1791"/>
+        <w:gridCol w:w="3744"/>
+        <w:gridCol w:w="3825"/>
       </w:tblGrid>
       <w:tr>
         <w:trPr>
@@ -17356,9 +17356,9 @@
         <w:tblLook w:val="0020" w:firstRow="1" w:lastRow="0" w:firstColumn="0" w:lastColumn="0" w:noHBand="0" w:noVBand="0"/>
       </w:tblPr>
       <w:tblGrid>
-        <w:gridCol w:w="1395"/>
-        <w:gridCol w:w="3440"/>
-        <w:gridCol w:w="4741"/>
+        <w:gridCol w:w="1363"/>
+        <w:gridCol w:w="3363"/>
+        <w:gridCol w:w="4634"/>
       </w:tblGrid>
       <w:tr>
         <w:trPr>
@@ -17587,9 +17587,9 @@
         <w:tblLook w:val="0020" w:firstRow="1" w:lastRow="0" w:firstColumn="0" w:lastColumn="0" w:noHBand="0" w:noVBand="0"/>
       </w:tblPr>
       <w:tblGrid>
-        <w:gridCol w:w="1757"/>
-        <w:gridCol w:w="4217"/>
-        <w:gridCol w:w="3602"/>
+        <w:gridCol w:w="1717"/>
+        <w:gridCol w:w="4122"/>
+        <w:gridCol w:w="3521"/>
       </w:tblGrid>
       <w:tr>
         <w:trPr>
@@ -19585,14 +19585,14 @@
       <w:pPr>
         <w:pStyle w:val="Heading1"/>
       </w:pPr>
-      <w:bookmarkStart w:id="200" w:name="deploying-to-vercel"/>
-      <w:bookmarkStart w:id="201" w:name="_Toc194741026"/>
-      <w:bookmarkEnd w:id="170"/>
+      <w:bookmarkStart w:id="200" w:name="_Toc194741026"/>
+      <w:bookmarkStart w:id="201" w:name="deploying-to-vercel"/>
+      <w:bookmarkEnd w:id="171"/>
       <w:bookmarkEnd w:id="199"/>
       <w:r>
         <w:t>Deploying to Vercel</w:t>
       </w:r>
-      <w:bookmarkEnd w:id="201"/>
+      <w:bookmarkEnd w:id="200"/>
     </w:p>
     <w:p>
       <w:pPr>
@@ -20419,14 +20419,14 @@
       <w:pPr>
         <w:pStyle w:val="Heading1"/>
       </w:pPr>
-      <w:bookmarkStart w:id="216" w:name="ria25-maintenance-procedures"/>
-      <w:bookmarkStart w:id="217" w:name="_Toc194741027"/>
-      <w:bookmarkEnd w:id="200"/>
+      <w:bookmarkStart w:id="216" w:name="_Toc194741027"/>
+      <w:bookmarkStart w:id="217" w:name="ria25-maintenance-procedures"/>
+      <w:bookmarkEnd w:id="201"/>
       <w:bookmarkEnd w:id="215"/>
       <w:r>
         <w:t>RIA25 Maintenance Procedures</w:t>
       </w:r>
-      <w:bookmarkEnd w:id="217"/>
+      <w:bookmarkEnd w:id="216"/>
     </w:p>
     <w:p>
       <w:pPr>
@@ -22367,14 +22367,14 @@
       <w:pPr>
         <w:pStyle w:val="Heading1"/>
       </w:pPr>
-      <w:bookmarkStart w:id="241" w:name="canonical-topic-mapping-reference"/>
-      <w:bookmarkStart w:id="242" w:name="_Toc194741028"/>
-      <w:bookmarkEnd w:id="216"/>
+      <w:bookmarkStart w:id="241" w:name="_Toc194741028"/>
+      <w:bookmarkStart w:id="242" w:name="canonical-topic-mapping-reference"/>
+      <w:bookmarkEnd w:id="217"/>
       <w:bookmarkEnd w:id="240"/>
       <w:r>
         <w:t>Canonical Topic Mapping Reference</w:t>
       </w:r>
-      <w:bookmarkEnd w:id="242"/>
+      <w:bookmarkEnd w:id="241"/>
     </w:p>
     <w:p>
       <w:pPr>
@@ -28285,14 +28285,14 @@
       <w:pPr>
         <w:pStyle w:val="Heading1"/>
       </w:pPr>
-      <w:bookmarkStart w:id="270" w:name="ria25-glossary"/>
-      <w:bookmarkStart w:id="271" w:name="_Toc194741029"/>
-      <w:bookmarkEnd w:id="241"/>
+      <w:bookmarkStart w:id="270" w:name="_Toc194741029"/>
+      <w:bookmarkStart w:id="271" w:name="ria25-glossary"/>
+      <w:bookmarkEnd w:id="242"/>
       <w:bookmarkEnd w:id="269"/>
       <w:r>
         <w:t>RIA25 Glossary</w:t>
       </w:r>
-      <w:bookmarkEnd w:id="271"/>
+      <w:bookmarkEnd w:id="270"/>
     </w:p>
     <w:p>
       <w:pPr>
@@ -29530,9 +29530,9 @@
         <w:tblLook w:val="0020" w:firstRow="1" w:lastRow="0" w:firstColumn="0" w:lastColumn="0" w:noHBand="0" w:noVBand="0"/>
       </w:tblPr>
       <w:tblGrid>
-        <w:gridCol w:w="879"/>
-        <w:gridCol w:w="3616"/>
-        <w:gridCol w:w="5081"/>
+        <w:gridCol w:w="859"/>
+        <w:gridCol w:w="3534"/>
+        <w:gridCol w:w="4967"/>
       </w:tblGrid>
       <w:tr>
         <w:trPr>
@@ -30178,7 +30178,7 @@
         <w:lastRenderedPageBreak/>
         <w:t>Last updated: April 5, 2024</w:t>
       </w:r>
-      <w:bookmarkEnd w:id="270"/>
+      <w:bookmarkEnd w:id="271"/>
       <w:bookmarkEnd w:id="335"/>
     </w:p>
     <w:sectPr>

</xml_diff>